<commit_message>
documentation file and sendMail file edited
</commit_message>
<xml_diff>
--- a/documents/Chatbot-doc.docx
+++ b/documents/Chatbot-doc.docx
@@ -1,6 +1,6 @@
 
 <file path=word/document.xml><?xml version="1.0" encoding="utf-8"?>
-<w:document xmlns:wpc="http://schemas.microsoft.com/office/word/2010/wordprocessingCanvas" xmlns:cx="http://schemas.microsoft.com/office/drawing/2014/chartex" xmlns:cx1="http://schemas.microsoft.com/office/drawing/2015/9/8/chartex" xmlns:cx2="http://schemas.microsoft.com/office/drawing/2015/10/21/chartex" xmlns:cx3="http://schemas.microsoft.com/office/drawing/2016/5/9/chartex" xmlns:cx4="http://schemas.microsoft.com/office/drawing/2016/5/10/chartex" xmlns:cx5="http://schemas.microsoft.com/office/drawing/2016/5/11/chartex" xmlns:cx6="http://schemas.microsoft.com/office/drawing/2016/5/12/chartex" xmlns:cx7="http://schemas.microsoft.com/office/drawing/2016/5/13/chartex" xmlns:cx8="http://schemas.microsoft.com/office/drawing/2016/5/14/chartex" xmlns:mc="http://schemas.openxmlformats.org/markup-compatibility/2006" xmlns:aink="http://schemas.microsoft.com/office/drawing/2016/ink" xmlns:am3d="http://schemas.microsoft.com/office/drawing/2017/model3d" xmlns:o="urn:schemas-microsoft-com:office:office" xmlns:r="http://schemas.openxmlformats.org/officeDocument/2006/relationships" xmlns:m="http://schemas.openxmlformats.org/officeDocument/2006/math" xmlns:v="urn:schemas-microsoft-com:vml" xmlns:wp14="http://schemas.microsoft.com/office/word/2010/wordprocessingDrawing" xmlns:wp="http://schemas.openxmlformats.org/drawingml/2006/wordprocessingDrawing" xmlns:w10="urn:schemas-microsoft-com:office:word" xmlns:w="http://schemas.openxmlformats.org/wordprocessingml/2006/main" xmlns:w14="http://schemas.microsoft.com/office/word/2010/wordml" xmlns:w15="http://schemas.microsoft.com/office/word/2012/wordml" xmlns:w16cex="http://schemas.microsoft.com/office/word/2018/wordml/cex" xmlns:w16cid="http://schemas.microsoft.com/office/word/2016/wordml/cid" xmlns:w16="http://schemas.microsoft.com/office/word/2018/wordml" xmlns:w16sdtdh="http://schemas.microsoft.com/office/word/2020/wordml/sdtdatahash" xmlns:w16se="http://schemas.microsoft.com/office/word/2015/wordml/symex" xmlns:wpg="http://schemas.microsoft.com/office/word/2010/wordprocessingGroup" xmlns:wpi="http://schemas.microsoft.com/office/word/2010/wordprocessingInk" xmlns:wne="http://schemas.microsoft.com/office/word/2006/wordml" xmlns:wps="http://schemas.microsoft.com/office/word/2010/wordprocessingShape" mc:Ignorable="w14 w15 w16se w16cid w16 w16cex w16sdtdh wp14">
+<w:document xmlns:wpc="http://schemas.microsoft.com/office/word/2010/wordprocessingCanvas" xmlns:cx="http://schemas.microsoft.com/office/drawing/2014/chartex" xmlns:cx1="http://schemas.microsoft.com/office/drawing/2015/9/8/chartex" xmlns:cx2="http://schemas.microsoft.com/office/drawing/2015/10/21/chartex" xmlns:cx3="http://schemas.microsoft.com/office/drawing/2016/5/9/chartex" xmlns:cx4="http://schemas.microsoft.com/office/drawing/2016/5/10/chartex" xmlns:cx5="http://schemas.microsoft.com/office/drawing/2016/5/11/chartex" xmlns:cx6="http://schemas.microsoft.com/office/drawing/2016/5/12/chartex" xmlns:cx7="http://schemas.microsoft.com/office/drawing/2016/5/13/chartex" xmlns:cx8="http://schemas.microsoft.com/office/drawing/2016/5/14/chartex" xmlns:mc="http://schemas.openxmlformats.org/markup-compatibility/2006" xmlns:aink="http://schemas.microsoft.com/office/drawing/2016/ink" xmlns:am3d="http://schemas.microsoft.com/office/drawing/2017/model3d" xmlns:o="urn:schemas-microsoft-com:office:office" xmlns:oel="http://schemas.microsoft.com/office/2019/extlst" xmlns:r="http://schemas.openxmlformats.org/officeDocument/2006/relationships" xmlns:m="http://schemas.openxmlformats.org/officeDocument/2006/math" xmlns:v="urn:schemas-microsoft-com:vml" xmlns:wp14="http://schemas.microsoft.com/office/word/2010/wordprocessingDrawing" xmlns:wp="http://schemas.openxmlformats.org/drawingml/2006/wordprocessingDrawing" xmlns:w10="urn:schemas-microsoft-com:office:word" xmlns:w="http://schemas.openxmlformats.org/wordprocessingml/2006/main" xmlns:w14="http://schemas.microsoft.com/office/word/2010/wordml" xmlns:w15="http://schemas.microsoft.com/office/word/2012/wordml" xmlns:w16cex="http://schemas.microsoft.com/office/word/2018/wordml/cex" xmlns:w16cid="http://schemas.microsoft.com/office/word/2016/wordml/cid" xmlns:w16="http://schemas.microsoft.com/office/word/2018/wordml" xmlns:w16sdtdh="http://schemas.microsoft.com/office/word/2020/wordml/sdtdatahash" xmlns:w16se="http://schemas.microsoft.com/office/word/2015/wordml/symex" xmlns:wpg="http://schemas.microsoft.com/office/word/2010/wordprocessingGroup" xmlns:wpi="http://schemas.microsoft.com/office/word/2010/wordprocessingInk" xmlns:wne="http://schemas.microsoft.com/office/word/2006/wordml" xmlns:wps="http://schemas.microsoft.com/office/word/2010/wordprocessingShape" mc:Ignorable="w14 w15 w16se w16cid w16 w16cex w16sdtdh wp14">
   <w:body>
     <w:p>
       <w:pPr>
@@ -154,55 +154,7 @@
           <w:sz w:val="24"/>
           <w:szCs w:val="24"/>
         </w:rPr>
-        <w:t>(</w:t>
-      </w:r>
-      <w:r>
-        <w:rPr>
-          <w:rFonts w:ascii="Times New Roman" w:hAnsi="Times New Roman" w:cs="Times New Roman"/>
-          <w:sz w:val="24"/>
-          <w:szCs w:val="24"/>
-        </w:rPr>
-        <w:t>R</w:t>
-      </w:r>
-      <w:r>
-        <w:rPr>
-          <w:rFonts w:ascii="Times New Roman" w:hAnsi="Times New Roman" w:cs="Times New Roman"/>
-          <w:sz w:val="24"/>
-          <w:szCs w:val="24"/>
-        </w:rPr>
-        <w:t xml:space="preserve">un </w:t>
-      </w:r>
-      <w:r>
-        <w:rPr>
-          <w:rFonts w:ascii="Times New Roman" w:hAnsi="Times New Roman" w:cs="Times New Roman"/>
-          <w:sz w:val="24"/>
-          <w:szCs w:val="24"/>
-        </w:rPr>
-        <w:t>these all</w:t>
-      </w:r>
-      <w:r>
-        <w:rPr>
-          <w:rFonts w:ascii="Times New Roman" w:hAnsi="Times New Roman" w:cs="Times New Roman"/>
-          <w:sz w:val="24"/>
-          <w:szCs w:val="24"/>
-        </w:rPr>
-        <w:t xml:space="preserve"> command</w:t>
-      </w:r>
-      <w:r>
-        <w:rPr>
-          <w:rFonts w:ascii="Times New Roman" w:hAnsi="Times New Roman" w:cs="Times New Roman"/>
-          <w:sz w:val="24"/>
-          <w:szCs w:val="24"/>
-        </w:rPr>
-        <w:t>s</w:t>
-      </w:r>
-      <w:r>
-        <w:rPr>
-          <w:rFonts w:ascii="Times New Roman" w:hAnsi="Times New Roman" w:cs="Times New Roman"/>
-          <w:sz w:val="24"/>
-          <w:szCs w:val="24"/>
-        </w:rPr>
-        <w:t xml:space="preserve"> in your parent directory)</w:t>
+        <w:t>(Run these all commands in your parent directory)</w:t>
       </w:r>
     </w:p>
     <w:p>
@@ -346,7 +298,7 @@
                 <v:stroke joinstyle="miter"/>
                 <v:path gradientshapeok="t" o:connecttype="rect"/>
               </v:shapetype>
-              <v:shape id="Text Box 1" o:spid="_x0000_s1026" type="#_x0000_t202" style="position:absolute;margin-left:430.55pt;margin-top:2.65pt;width:481.75pt;height:25.5pt;z-index:-251990016;visibility:visible;mso-wrap-style:square;mso-width-percent:0;mso-height-percent:0;mso-wrap-distance-left:9pt;mso-wrap-distance-top:0;mso-wrap-distance-right:9pt;mso-wrap-distance-bottom:0;mso-position-horizontal:right;mso-position-horizontal-relative:margin;mso-position-vertical:absolute;mso-position-vertical-relative:text;mso-width-percent:0;mso-height-percent:0;mso-width-relative:margin;mso-height-relative:margin;v-text-anchor:top" o:gfxdata="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" fillcolor="white [3201]" stroked="f" strokeweight=".5pt">
+              <v:shape id="Text Box 1" o:spid="_x0000_s1026" type="#_x0000_t202" style="position:absolute;margin-left:430.55pt;margin-top:2.65pt;width:481.75pt;height:25.5pt;z-index:-251990016;visibility:visible;mso-wrap-style:square;mso-width-percent:0;mso-height-percent:0;mso-wrap-distance-left:9pt;mso-wrap-distance-top:0;mso-wrap-distance-right:9pt;mso-wrap-distance-bottom:0;mso-position-horizontal:right;mso-position-horizontal-relative:margin;mso-position-vertical:absolute;mso-position-vertical-relative:text;mso-width-percent:0;mso-height-percent:0;mso-width-relative:margin;mso-height-relative:margin;v-text-anchor:top" o:gfxdata="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" fillcolor="white [3201]" stroked="f" strokeweight=".5pt">
                 <v:textbox>
                   <w:txbxContent>
                     <w:p>
@@ -438,7 +390,7 @@
                 <wp:extent cx="5974715" cy="685800"/>
                 <wp:effectExtent l="0" t="0" r="6985" b="0"/>
                 <wp:wrapSquare wrapText="bothSides"/>
-                <wp:docPr id="3" name="Rectangle: Rounded Corners 3"/>
+                <wp:docPr id="3" name="Rectangle: Rounded Corners 2"/>
                 <wp:cNvGraphicFramePr/>
                 <a:graphic xmlns:a="http://schemas.openxmlformats.org/drawingml/2006/main">
                   <a:graphicData uri="http://schemas.microsoft.com/office/word/2010/wordprocessingShape">
@@ -601,7 +553,7 @@
           </mc:Choice>
           <mc:Fallback>
             <w:pict>
-              <v:roundrect w14:anchorId="44FB246A" id="Rectangle: Rounded Corners 3" o:spid="_x0000_s1027" style="position:absolute;margin-left:419.25pt;margin-top:11.75pt;width:470.45pt;height:54pt;z-index:-251980800;visibility:visible;mso-wrap-style:square;mso-width-percent:0;mso-height-percent:0;mso-wrap-distance-left:9pt;mso-wrap-distance-top:0;mso-wrap-distance-right:9pt;mso-wrap-distance-bottom:0;mso-position-horizontal:right;mso-position-horizontal-relative:margin;mso-position-vertical:absolute;mso-position-vertical-relative:text;mso-width-percent:0;mso-height-percent:0;mso-width-relative:margin;mso-height-relative:margin;v-text-anchor:middle" arcsize="10923f" o:gfxdata="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" fillcolor="#f2f2f2 [3052]" stroked="f" strokeweight=".5pt">
+              <v:roundrect w14:anchorId="44FB246A" id="Rectangle: Rounded Corners 2" o:spid="_x0000_s1027" style="position:absolute;margin-left:419.25pt;margin-top:11.75pt;width:470.45pt;height:54pt;z-index:-251980800;visibility:visible;mso-wrap-style:square;mso-width-percent:0;mso-height-percent:0;mso-wrap-distance-left:9pt;mso-wrap-distance-top:0;mso-wrap-distance-right:9pt;mso-wrap-distance-bottom:0;mso-position-horizontal:right;mso-position-horizontal-relative:margin;mso-position-vertical:absolute;mso-position-vertical-relative:text;mso-width-percent:0;mso-height-percent:0;mso-width-relative:margin;mso-height-relative:margin;v-text-anchor:middle" arcsize="10923f" o:gfxdata="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" fillcolor="#f2f2f2 [3052]" stroked="f" strokeweight=".5pt">
                 <v:stroke joinstyle="miter"/>
                 <v:textbox>
                   <w:txbxContent>
@@ -761,6 +713,7 @@
           <w:rFonts w:ascii="Times New Roman" w:hAnsi="Times New Roman" w:cs="Times New Roman"/>
           <w:b/>
           <w:bCs/>
+          <w:noProof/>
           <w:sz w:val="24"/>
           <w:szCs w:val="24"/>
           <w:lang w:val="en-US"/>
@@ -787,7 +740,7 @@
                     <wp:lineTo x="0" y="0"/>
                   </wp:wrapPolygon>
                 </wp:wrapTight>
-                <wp:docPr id="5" name="Text Box 5"/>
+                <wp:docPr id="5" name="Text Box 3"/>
                 <wp:cNvGraphicFramePr/>
                 <a:graphic xmlns:a="http://schemas.openxmlformats.org/drawingml/2006/main">
                   <a:graphicData uri="http://schemas.microsoft.com/office/word/2010/wordprocessingShape">
@@ -873,7 +826,7 @@
           </mc:Choice>
           <mc:Fallback>
             <w:pict>
-              <v:shape w14:anchorId="1C289829" id="Text Box 5" o:spid="_x0000_s1028" type="#_x0000_t202" style="position:absolute;margin-left:431.25pt;margin-top:16.4pt;width:482.45pt;height:25.5pt;z-index:-251916288;visibility:visible;mso-wrap-style:square;mso-width-percent:0;mso-height-percent:0;mso-wrap-distance-left:9pt;mso-wrap-distance-top:0;mso-wrap-distance-right:9pt;mso-wrap-distance-bottom:0;mso-position-horizontal:right;mso-position-horizontal-relative:margin;mso-position-vertical:absolute;mso-position-vertical-relative:text;mso-width-percent:0;mso-height-percent:0;mso-width-relative:margin;mso-height-relative:margin;v-text-anchor:top" o:gfxdata="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" fillcolor="white [3201]" stroked="f" strokeweight=".5pt">
+              <v:shape w14:anchorId="1C289829" id="Text Box 3" o:spid="_x0000_s1028" type="#_x0000_t202" style="position:absolute;margin-left:431.25pt;margin-top:16.4pt;width:482.45pt;height:25.5pt;z-index:-251916288;visibility:visible;mso-wrap-style:square;mso-width-percent:0;mso-height-percent:0;mso-wrap-distance-left:9pt;mso-wrap-distance-top:0;mso-wrap-distance-right:9pt;mso-wrap-distance-bottom:0;mso-position-horizontal:right;mso-position-horizontal-relative:margin;mso-position-vertical:absolute;mso-position-vertical-relative:text;mso-width-percent:0;mso-height-percent:0;mso-width-relative:margin;mso-height-relative:margin;v-text-anchor:top" o:gfxdata="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" fillcolor="white [3201]" stroked="f" strokeweight=".5pt">
                 <v:textbox>
                   <w:txbxContent>
                     <w:p>
@@ -951,6 +904,7 @@
           <w:rFonts w:ascii="Times New Roman" w:hAnsi="Times New Roman" w:cs="Times New Roman"/>
           <w:b/>
           <w:bCs/>
+          <w:noProof/>
           <w:sz w:val="24"/>
           <w:szCs w:val="24"/>
           <w:lang w:val="en-US"/>
@@ -969,7 +923,7 @@
                 <wp:extent cx="5974715" cy="719455"/>
                 <wp:effectExtent l="0" t="0" r="6985" b="4445"/>
                 <wp:wrapSquare wrapText="bothSides"/>
-                <wp:docPr id="6" name="Rectangle: Rounded Corners 6"/>
+                <wp:docPr id="6" name="Rectangle: Rounded Corners 4"/>
                 <wp:cNvGraphicFramePr/>
                 <a:graphic xmlns:a="http://schemas.openxmlformats.org/drawingml/2006/main">
                   <a:graphicData uri="http://schemas.microsoft.com/office/word/2010/wordprocessingShape">
@@ -1068,7 +1022,7 @@
           </mc:Choice>
           <mc:Fallback>
             <w:pict>
-              <v:roundrect w14:anchorId="3DDDA75A" id="Rectangle: Rounded Corners 6" o:spid="_x0000_s1029" style="position:absolute;margin-left:419.25pt;margin-top:25.3pt;width:470.45pt;height:56.65pt;z-index:-251850752;visibility:visible;mso-wrap-style:square;mso-width-percent:0;mso-height-percent:0;mso-wrap-distance-left:9pt;mso-wrap-distance-top:0;mso-wrap-distance-right:9pt;mso-wrap-distance-bottom:0;mso-position-horizontal:right;mso-position-horizontal-relative:margin;mso-position-vertical:absolute;mso-position-vertical-relative:text;mso-width-percent:0;mso-height-percent:0;mso-width-relative:margin;mso-height-relative:margin;v-text-anchor:middle" arcsize="10923f" o:gfxdata="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" fillcolor="#f2f2f2 [3052]" stroked="f" strokeweight=".5pt">
+              <v:roundrect w14:anchorId="3DDDA75A" id="Rectangle: Rounded Corners 4" o:spid="_x0000_s1029" style="position:absolute;margin-left:419.25pt;margin-top:25.3pt;width:470.45pt;height:56.65pt;z-index:-251850752;visibility:visible;mso-wrap-style:square;mso-width-percent:0;mso-height-percent:0;mso-wrap-distance-left:9pt;mso-wrap-distance-top:0;mso-wrap-distance-right:9pt;mso-wrap-distance-bottom:0;mso-position-horizontal:right;mso-position-horizontal-relative:margin;mso-position-vertical:absolute;mso-position-vertical-relative:text;mso-width-percent:0;mso-height-percent:0;mso-width-relative:margin;mso-height-relative:margin;v-text-anchor:middle" arcsize="10923f" o:gfxdata="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" fillcolor="#f2f2f2 [3052]" stroked="f" strokeweight=".5pt">
                 <v:stroke joinstyle="miter"/>
                 <v:textbox>
                   <w:txbxContent>
@@ -1173,6 +1127,7 @@
           <w:rFonts w:ascii="Times New Roman" w:hAnsi="Times New Roman" w:cs="Times New Roman"/>
           <w:b/>
           <w:bCs/>
+          <w:noProof/>
           <w:sz w:val="24"/>
           <w:szCs w:val="24"/>
           <w:lang w:val="en-US"/>
@@ -1191,7 +1146,7 @@
                 <wp:extent cx="6109970" cy="323850"/>
                 <wp:effectExtent l="0" t="0" r="5080" b="0"/>
                 <wp:wrapSquare wrapText="bothSides"/>
-                <wp:docPr id="8" name="Text Box 8"/>
+                <wp:docPr id="8" name="Text Box 5"/>
                 <wp:cNvGraphicFramePr/>
                 <a:graphic xmlns:a="http://schemas.openxmlformats.org/drawingml/2006/main">
                   <a:graphicData uri="http://schemas.microsoft.com/office/word/2010/wordprocessingShape">
@@ -1285,7 +1240,7 @@
           </mc:Choice>
           <mc:Fallback>
             <w:pict>
-              <v:shape w14:anchorId="76D833D8" id="Text Box 8" o:spid="_x0000_s1030" type="#_x0000_t202" style="position:absolute;margin-left:429.9pt;margin-top:1.05pt;width:481.1pt;height:25.5pt;z-index:-251744256;visibility:visible;mso-wrap-style:square;mso-width-percent:0;mso-height-percent:0;mso-wrap-distance-left:9pt;mso-wrap-distance-top:0;mso-wrap-distance-right:9pt;mso-wrap-distance-bottom:0;mso-position-horizontal:right;mso-position-horizontal-relative:margin;mso-position-vertical:absolute;mso-position-vertical-relative:text;mso-width-percent:0;mso-height-percent:0;mso-width-relative:margin;mso-height-relative:margin;v-text-anchor:top" o:gfxdata="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" fillcolor="white [3201]" stroked="f" strokeweight=".5pt">
+              <v:shape w14:anchorId="76D833D8" id="Text Box 5" o:spid="_x0000_s1030" type="#_x0000_t202" style="position:absolute;margin-left:429.9pt;margin-top:1.05pt;width:481.1pt;height:25.5pt;z-index:-251744256;visibility:visible;mso-wrap-style:square;mso-width-percent:0;mso-height-percent:0;mso-wrap-distance-left:9pt;mso-wrap-distance-top:0;mso-wrap-distance-right:9pt;mso-wrap-distance-bottom:0;mso-position-horizontal:right;mso-position-horizontal-relative:margin;mso-position-vertical:absolute;mso-position-vertical-relative:text;mso-width-percent:0;mso-height-percent:0;mso-width-relative:margin;mso-height-relative:margin;v-text-anchor:top" o:gfxdata="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" fillcolor="white [3201]" stroked="f" strokeweight=".5pt">
                 <v:textbox>
                   <w:txbxContent>
                     <w:p>
@@ -1350,6 +1305,7 @@
           <w:rFonts w:ascii="Times New Roman" w:hAnsi="Times New Roman" w:cs="Times New Roman"/>
           <w:b/>
           <w:bCs/>
+          <w:noProof/>
           <w:sz w:val="24"/>
           <w:szCs w:val="24"/>
           <w:lang w:val="en-US"/>
@@ -1368,7 +1324,7 @@
                 <wp:extent cx="5974715" cy="719455"/>
                 <wp:effectExtent l="0" t="0" r="6985" b="4445"/>
                 <wp:wrapSquare wrapText="bothSides"/>
-                <wp:docPr id="9" name="Rectangle: Rounded Corners 9"/>
+                <wp:docPr id="9" name="Rectangle: Rounded Corners 6"/>
                 <wp:cNvGraphicFramePr/>
                 <a:graphic xmlns:a="http://schemas.openxmlformats.org/drawingml/2006/main">
                   <a:graphicData uri="http://schemas.microsoft.com/office/word/2010/wordprocessingShape">
@@ -1477,7 +1433,7 @@
           </mc:Choice>
           <mc:Fallback>
             <w:pict>
-              <v:roundrect w14:anchorId="2F871A0B" id="Rectangle: Rounded Corners 9" o:spid="_x0000_s1031" style="position:absolute;margin-left:52.95pt;margin-top:33.35pt;width:470.45pt;height:56.65pt;z-index:-251703296;visibility:visible;mso-wrap-style:square;mso-width-percent:0;mso-height-percent:0;mso-wrap-distance-left:9pt;mso-wrap-distance-top:0;mso-wrap-distance-right:9pt;mso-wrap-distance-bottom:0;mso-position-horizontal:absolute;mso-position-horizontal-relative:margin;mso-position-vertical:absolute;mso-position-vertical-relative:text;mso-width-percent:0;mso-height-percent:0;mso-width-relative:margin;mso-height-relative:margin;v-text-anchor:middle" arcsize="10923f" o:gfxdata="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" fillcolor="#f2f2f2 [3052]" stroked="f" strokeweight=".5pt">
+              <v:roundrect w14:anchorId="2F871A0B" id="Rectangle: Rounded Corners 6" o:spid="_x0000_s1031" style="position:absolute;margin-left:52.95pt;margin-top:33.35pt;width:470.45pt;height:56.65pt;z-index:-251703296;visibility:visible;mso-wrap-style:square;mso-width-percent:0;mso-height-percent:0;mso-wrap-distance-left:9pt;mso-wrap-distance-top:0;mso-wrap-distance-right:9pt;mso-wrap-distance-bottom:0;mso-position-horizontal:absolute;mso-position-horizontal-relative:margin;mso-position-vertical:absolute;mso-position-vertical-relative:text;mso-width-percent:0;mso-height-percent:0;mso-width-relative:margin;mso-height-relative:margin;v-text-anchor:middle" arcsize="10923f" o:gfxdata="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" fillcolor="#f2f2f2 [3052]" stroked="f" strokeweight=".5pt">
                 <v:stroke joinstyle="miter"/>
                 <v:textbox>
                   <w:txbxContent>
@@ -1724,7 +1680,7 @@
                 <wp:extent cx="6449060" cy="309245"/>
                 <wp:effectExtent l="0" t="0" r="8890" b="0"/>
                 <wp:wrapSquare wrapText="bothSides"/>
-                <wp:docPr id="12" name="Text Box 12"/>
+                <wp:docPr id="12" name="Text Box 7"/>
                 <wp:cNvGraphicFramePr/>
                 <a:graphic xmlns:a="http://schemas.openxmlformats.org/drawingml/2006/main">
                   <a:graphicData uri="http://schemas.microsoft.com/office/word/2010/wordprocessingShape">
@@ -1791,7 +1747,7 @@
           </mc:Choice>
           <mc:Fallback>
             <w:pict>
-              <v:shape w14:anchorId="0F13320B" id="Text Box 12" o:spid="_x0000_s1032" type="#_x0000_t202" style="position:absolute;left:0;text-align:left;margin-left:456.6pt;margin-top:32.95pt;width:507.8pt;height:24.35pt;z-index:251758592;visibility:visible;mso-wrap-style:square;mso-width-percent:0;mso-height-percent:0;mso-wrap-distance-left:9pt;mso-wrap-distance-top:0;mso-wrap-distance-right:9pt;mso-wrap-distance-bottom:0;mso-position-horizontal:right;mso-position-horizontal-relative:margin;mso-position-vertical:absolute;mso-position-vertical-relative:text;mso-width-percent:0;mso-height-percent:0;mso-width-relative:margin;mso-height-relative:margin;v-text-anchor:top" o:gfxdata="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" fillcolor="white [3201]" stroked="f" strokeweight=".5pt">
+              <v:shape w14:anchorId="0F13320B" id="Text Box 7" o:spid="_x0000_s1032" type="#_x0000_t202" style="position:absolute;left:0;text-align:left;margin-left:456.6pt;margin-top:32.95pt;width:507.8pt;height:24.35pt;z-index:251758592;visibility:visible;mso-wrap-style:square;mso-width-percent:0;mso-height-percent:0;mso-wrap-distance-left:9pt;mso-wrap-distance-top:0;mso-wrap-distance-right:9pt;mso-wrap-distance-bottom:0;mso-position-horizontal:right;mso-position-horizontal-relative:margin;mso-position-vertical:absolute;mso-position-vertical-relative:text;mso-width-percent:0;mso-height-percent:0;mso-width-relative:margin;mso-height-relative:margin;v-text-anchor:top" o:gfxdata="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" fillcolor="white [3201]" stroked="f" strokeweight=".5pt">
                 <v:textbox>
                   <w:txbxContent>
                     <w:p>
@@ -1846,7 +1802,7 @@
                 <wp:extent cx="6150610" cy="356870"/>
                 <wp:effectExtent l="0" t="0" r="2540" b="5080"/>
                 <wp:wrapSquare wrapText="bothSides"/>
-                <wp:docPr id="10" name="Rectangle: Rounded Corners 10"/>
+                <wp:docPr id="10" name="Rectangle: Rounded Corners 8"/>
                 <wp:cNvGraphicFramePr/>
                 <a:graphic xmlns:a="http://schemas.openxmlformats.org/drawingml/2006/main">
                   <a:graphicData uri="http://schemas.microsoft.com/office/word/2010/wordprocessingShape">
@@ -1926,7 +1882,7 @@
           </mc:Choice>
           <mc:Fallback>
             <w:pict>
-              <v:roundrect w14:anchorId="1E85A464" id="Rectangle: Rounded Corners 10" o:spid="_x0000_s1033" style="position:absolute;left:0;text-align:left;margin-left:38.8pt;margin-top:63.75pt;width:484.3pt;height:28.1pt;z-index:-251629568;visibility:visible;mso-wrap-style:square;mso-width-percent:0;mso-height-percent:0;mso-wrap-distance-left:9pt;mso-wrap-distance-top:0;mso-wrap-distance-right:9pt;mso-wrap-distance-bottom:0;mso-position-horizontal:absolute;mso-position-horizontal-relative:margin;mso-position-vertical:absolute;mso-position-vertical-relative:text;mso-width-percent:0;mso-height-percent:0;mso-width-relative:margin;mso-height-relative:margin;v-text-anchor:middle" arcsize="10923f" o:gfxdata="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" fillcolor="#f2f2f2 [3052]" stroked="f" strokeweight=".5pt">
+              <v:roundrect w14:anchorId="1E85A464" id="Rectangle: Rounded Corners 8" o:spid="_x0000_s1033" style="position:absolute;left:0;text-align:left;margin-left:38.8pt;margin-top:63.75pt;width:484.3pt;height:28.1pt;z-index:-251629568;visibility:visible;mso-wrap-style:square;mso-width-percent:0;mso-height-percent:0;mso-wrap-distance-left:9pt;mso-wrap-distance-top:0;mso-wrap-distance-right:9pt;mso-wrap-distance-bottom:0;mso-position-horizontal:absolute;mso-position-horizontal-relative:margin;mso-position-vertical:absolute;mso-position-vertical-relative:text;mso-width-percent:0;mso-height-percent:0;mso-width-relative:margin;mso-height-relative:margin;v-text-anchor:middle" arcsize="10923f" o:gfxdata="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" fillcolor="#f2f2f2 [3052]" stroked="f" strokeweight=".5pt">
                 <v:stroke joinstyle="miter"/>
                 <v:textbox>
                   <w:txbxContent>
@@ -1997,6 +1953,7 @@
           <w:rFonts w:ascii="Times New Roman" w:hAnsi="Times New Roman" w:cs="Times New Roman"/>
           <w:b/>
           <w:bCs/>
+          <w:noProof/>
           <w:sz w:val="28"/>
           <w:szCs w:val="28"/>
           <w:lang w:val="en-US"/>
@@ -2015,7 +1972,7 @@
                 <wp:extent cx="6150610" cy="356870"/>
                 <wp:effectExtent l="0" t="0" r="2540" b="5080"/>
                 <wp:wrapSquare wrapText="bothSides"/>
-                <wp:docPr id="13" name="Rectangle: Rounded Corners 13"/>
+                <wp:docPr id="13" name="Rectangle: Rounded Corners 9"/>
                 <wp:cNvGraphicFramePr/>
                 <a:graphic xmlns:a="http://schemas.openxmlformats.org/drawingml/2006/main">
                   <a:graphicData uri="http://schemas.microsoft.com/office/word/2010/wordprocessingShape">
@@ -2095,7 +2052,7 @@
           </mc:Choice>
           <mc:Fallback>
             <w:pict>
-              <v:roundrect w14:anchorId="70C663D7" id="Rectangle: Rounded Corners 13" o:spid="_x0000_s1034" style="position:absolute;left:0;text-align:left;margin-left:38.7pt;margin-top:115.55pt;width:484.3pt;height:28.1pt;z-index:-251501568;visibility:visible;mso-wrap-style:square;mso-width-percent:0;mso-height-percent:0;mso-wrap-distance-left:9pt;mso-wrap-distance-top:0;mso-wrap-distance-right:9pt;mso-wrap-distance-bottom:0;mso-position-horizontal:absolute;mso-position-horizontal-relative:margin;mso-position-vertical:absolute;mso-position-vertical-relative:text;mso-width-percent:0;mso-height-percent:0;mso-width-relative:margin;mso-height-relative:margin;v-text-anchor:middle" arcsize="10923f" o:gfxdata="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" fillcolor="#f2f2f2 [3052]" stroked="f" strokeweight=".5pt">
+              <v:roundrect w14:anchorId="70C663D7" id="Rectangle: Rounded Corners 9" o:spid="_x0000_s1034" style="position:absolute;left:0;text-align:left;margin-left:38.7pt;margin-top:115.55pt;width:484.3pt;height:28.1pt;z-index:-251501568;visibility:visible;mso-wrap-style:square;mso-width-percent:0;mso-height-percent:0;mso-wrap-distance-left:9pt;mso-wrap-distance-top:0;mso-wrap-distance-right:9pt;mso-wrap-distance-bottom:0;mso-position-horizontal:absolute;mso-position-horizontal-relative:margin;mso-position-vertical:absolute;mso-position-vertical-relative:text;mso-width-percent:0;mso-height-percent:0;mso-width-relative:margin;mso-height-relative:margin;v-text-anchor:middle" arcsize="10923f" o:gfxdata="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" fillcolor="#f2f2f2 [3052]" stroked="f" strokeweight=".5pt">
                 <v:stroke joinstyle="miter"/>
                 <v:textbox>
                   <w:txbxContent>
@@ -2131,6 +2088,7 @@
           <w:rFonts w:ascii="Times New Roman" w:hAnsi="Times New Roman" w:cs="Times New Roman"/>
           <w:b/>
           <w:bCs/>
+          <w:noProof/>
           <w:sz w:val="28"/>
           <w:szCs w:val="28"/>
           <w:lang w:val="en-US"/>
@@ -2149,7 +2107,7 @@
                 <wp:extent cx="6449060" cy="309245"/>
                 <wp:effectExtent l="0" t="0" r="8890" b="0"/>
                 <wp:wrapSquare wrapText="bothSides"/>
-                <wp:docPr id="14" name="Text Box 14"/>
+                <wp:docPr id="14" name="Text Box 10"/>
                 <wp:cNvGraphicFramePr/>
                 <a:graphic xmlns:a="http://schemas.openxmlformats.org/drawingml/2006/main">
                   <a:graphicData uri="http://schemas.microsoft.com/office/word/2010/wordprocessingShape">
@@ -2216,7 +2174,7 @@
           </mc:Choice>
           <mc:Fallback>
             <w:pict>
-              <v:shape w14:anchorId="11A7F054" id="Text Box 14" o:spid="_x0000_s1035" type="#_x0000_t202" style="position:absolute;left:0;text-align:left;margin-left:14.75pt;margin-top:84.8pt;width:507.8pt;height:24.35pt;z-index:251870208;visibility:visible;mso-wrap-style:square;mso-width-percent:0;mso-height-percent:0;mso-wrap-distance-left:9pt;mso-wrap-distance-top:0;mso-wrap-distance-right:9pt;mso-wrap-distance-bottom:0;mso-position-horizontal:absolute;mso-position-horizontal-relative:margin;mso-position-vertical:absolute;mso-position-vertical-relative:text;mso-width-percent:0;mso-height-percent:0;mso-width-relative:margin;mso-height-relative:margin;v-text-anchor:top" o:gfxdata="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" fillcolor="white [3201]" stroked="f" strokeweight=".5pt">
+              <v:shape w14:anchorId="11A7F054" id="Text Box 10" o:spid="_x0000_s1035" type="#_x0000_t202" style="position:absolute;left:0;text-align:left;margin-left:14.75pt;margin-top:84.8pt;width:507.8pt;height:24.35pt;z-index:251870208;visibility:visible;mso-wrap-style:square;mso-width-percent:0;mso-height-percent:0;mso-wrap-distance-left:9pt;mso-wrap-distance-top:0;mso-wrap-distance-right:9pt;mso-wrap-distance-bottom:0;mso-position-horizontal:absolute;mso-position-horizontal-relative:margin;mso-position-vertical:absolute;mso-position-vertical-relative:text;mso-width-percent:0;mso-height-percent:0;mso-width-relative:margin;mso-height-relative:margin;v-text-anchor:top" o:gfxdata="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" fillcolor="white [3201]" stroked="f" strokeweight=".5pt">
                 <v:textbox>
                   <w:txbxContent>
                     <w:p>
@@ -2276,6 +2234,7 @@
           <w:rFonts w:ascii="Times New Roman" w:hAnsi="Times New Roman" w:cs="Times New Roman"/>
           <w:b/>
           <w:bCs/>
+          <w:noProof/>
           <w:sz w:val="28"/>
           <w:szCs w:val="28"/>
           <w:lang w:val="en-US"/>
@@ -2294,7 +2253,7 @@
                 <wp:extent cx="6150610" cy="356870"/>
                 <wp:effectExtent l="0" t="0" r="2540" b="5080"/>
                 <wp:wrapSquare wrapText="bothSides"/>
-                <wp:docPr id="15" name="Rectangle: Rounded Corners 15"/>
+                <wp:docPr id="15" name="Rectangle: Rounded Corners 11"/>
                 <wp:cNvGraphicFramePr/>
                 <a:graphic xmlns:a="http://schemas.openxmlformats.org/drawingml/2006/main">
                   <a:graphicData uri="http://schemas.microsoft.com/office/word/2010/wordprocessingShape">
@@ -2374,7 +2333,7 @@
           </mc:Choice>
           <mc:Fallback>
             <w:pict>
-              <v:roundrect w14:anchorId="327B0EA2" id="Rectangle: Rounded Corners 15" o:spid="_x0000_s1036" style="position:absolute;left:0;text-align:left;margin-left:38.7pt;margin-top:105.2pt;width:484.3pt;height:28.1pt;z-index:-251384832;visibility:visible;mso-wrap-style:square;mso-width-percent:0;mso-height-percent:0;mso-wrap-distance-left:9pt;mso-wrap-distance-top:0;mso-wrap-distance-right:9pt;mso-wrap-distance-bottom:0;mso-position-horizontal:absolute;mso-position-horizontal-relative:margin;mso-position-vertical:absolute;mso-position-vertical-relative:text;mso-width-percent:0;mso-height-percent:0;mso-width-relative:margin;mso-height-relative:margin;v-text-anchor:middle" arcsize="10923f" o:gfxdata="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" fillcolor="#f2f2f2 [3052]" stroked="f" strokeweight=".5pt">
+              <v:roundrect w14:anchorId="327B0EA2" id="Rectangle: Rounded Corners 11" o:spid="_x0000_s1036" style="position:absolute;left:0;text-align:left;margin-left:38.7pt;margin-top:105.2pt;width:484.3pt;height:28.1pt;z-index:-251384832;visibility:visible;mso-wrap-style:square;mso-width-percent:0;mso-height-percent:0;mso-wrap-distance-left:9pt;mso-wrap-distance-top:0;mso-wrap-distance-right:9pt;mso-wrap-distance-bottom:0;mso-position-horizontal:absolute;mso-position-horizontal-relative:margin;mso-position-vertical:absolute;mso-position-vertical-relative:text;mso-width-percent:0;mso-height-percent:0;mso-width-relative:margin;mso-height-relative:margin;v-text-anchor:middle" arcsize="10923f" o:gfxdata="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" fillcolor="#f2f2f2 [3052]" stroked="f" strokeweight=".5pt">
                 <v:stroke joinstyle="miter"/>
                 <v:textbox>
                   <w:txbxContent>
@@ -2410,6 +2369,7 @@
           <w:rFonts w:ascii="Times New Roman" w:hAnsi="Times New Roman" w:cs="Times New Roman"/>
           <w:b/>
           <w:bCs/>
+          <w:noProof/>
           <w:sz w:val="28"/>
           <w:szCs w:val="28"/>
           <w:lang w:val="en-US"/>
@@ -2428,7 +2388,7 @@
                 <wp:extent cx="6449060" cy="309245"/>
                 <wp:effectExtent l="0" t="0" r="8890" b="0"/>
                 <wp:wrapSquare wrapText="bothSides"/>
-                <wp:docPr id="16" name="Text Box 16"/>
+                <wp:docPr id="16" name="Text Box 12"/>
                 <wp:cNvGraphicFramePr/>
                 <a:graphic xmlns:a="http://schemas.openxmlformats.org/drawingml/2006/main">
                   <a:graphicData uri="http://schemas.microsoft.com/office/word/2010/wordprocessingShape">
@@ -2515,7 +2475,7 @@
           </mc:Choice>
           <mc:Fallback>
             <w:pict>
-              <v:shape w14:anchorId="65EDF1C7" id="Text Box 16" o:spid="_x0000_s1037" type="#_x0000_t202" style="position:absolute;left:0;text-align:left;margin-left:14.75pt;margin-top:74.45pt;width:507.8pt;height:24.35pt;z-index:251992064;visibility:visible;mso-wrap-style:square;mso-width-percent:0;mso-height-percent:0;mso-wrap-distance-left:9pt;mso-wrap-distance-top:0;mso-wrap-distance-right:9pt;mso-wrap-distance-bottom:0;mso-position-horizontal:absolute;mso-position-horizontal-relative:margin;mso-position-vertical:absolute;mso-position-vertical-relative:text;mso-width-percent:0;mso-height-percent:0;mso-width-relative:margin;mso-height-relative:margin;v-text-anchor:top" o:gfxdata="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" fillcolor="white [3201]" stroked="f" strokeweight=".5pt">
+              <v:shape w14:anchorId="65EDF1C7" id="Text Box 12" o:spid="_x0000_s1037" type="#_x0000_t202" style="position:absolute;left:0;text-align:left;margin-left:14.75pt;margin-top:74.45pt;width:507.8pt;height:24.35pt;z-index:251992064;visibility:visible;mso-wrap-style:square;mso-width-percent:0;mso-height-percent:0;mso-wrap-distance-left:9pt;mso-wrap-distance-top:0;mso-wrap-distance-right:9pt;mso-wrap-distance-bottom:0;mso-position-horizontal:absolute;mso-position-horizontal-relative:margin;mso-position-vertical:absolute;mso-position-vertical-relative:text;mso-width-percent:0;mso-height-percent:0;mso-width-relative:margin;mso-height-relative:margin;v-text-anchor:top" o:gfxdata="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" fillcolor="white [3201]" stroked="f" strokeweight=".5pt">
                 <v:textbox>
                   <w:txbxContent>
                     <w:p>
@@ -2703,6 +2663,7 @@
         </w:rPr>
         <w:t xml:space="preserve"> </w:t>
       </w:r>
+      <w:proofErr w:type="spellStart"/>
       <w:r>
         <w:rPr>
           <w:rFonts w:ascii="Times New Roman" w:hAnsi="Times New Roman" w:cs="Times New Roman"/>
@@ -2712,8 +2673,9 @@
           <w:szCs w:val="24"/>
           <w:lang w:val="en-US"/>
         </w:rPr>
-        <w:t>qtkydmevnsipgzoj</w:t>
-      </w:r>
+        <w:t>dnbmivtzqiuqsmbf</w:t>
+      </w:r>
+      <w:proofErr w:type="spellEnd"/>
     </w:p>
     <w:p>
       <w:pPr>
@@ -2788,7 +2750,7 @@
 </file>
 
 <file path=word/numbering.xml><?xml version="1.0" encoding="utf-8"?>
-<w:numbering xmlns:wpc="http://schemas.microsoft.com/office/word/2010/wordprocessingCanvas" xmlns:cx="http://schemas.microsoft.com/office/drawing/2014/chartex" xmlns:cx1="http://schemas.microsoft.com/office/drawing/2015/9/8/chartex" xmlns:cx2="http://schemas.microsoft.com/office/drawing/2015/10/21/chartex" xmlns:cx3="http://schemas.microsoft.com/office/drawing/2016/5/9/chartex" xmlns:cx4="http://schemas.microsoft.com/office/drawing/2016/5/10/chartex" xmlns:cx5="http://schemas.microsoft.com/office/drawing/2016/5/11/chartex" xmlns:cx6="http://schemas.microsoft.com/office/drawing/2016/5/12/chartex" xmlns:cx7="http://schemas.microsoft.com/office/drawing/2016/5/13/chartex" xmlns:cx8="http://schemas.microsoft.com/office/drawing/2016/5/14/chartex" xmlns:mc="http://schemas.openxmlformats.org/markup-compatibility/2006" xmlns:aink="http://schemas.microsoft.com/office/drawing/2016/ink" xmlns:am3d="http://schemas.microsoft.com/office/drawing/2017/model3d" xmlns:o="urn:schemas-microsoft-com:office:office" xmlns:r="http://schemas.openxmlformats.org/officeDocument/2006/relationships" xmlns:m="http://schemas.openxmlformats.org/officeDocument/2006/math" xmlns:v="urn:schemas-microsoft-com:vml" xmlns:wp14="http://schemas.microsoft.com/office/word/2010/wordprocessingDrawing" xmlns:wp="http://schemas.openxmlformats.org/drawingml/2006/wordprocessingDrawing" xmlns:w10="urn:schemas-microsoft-com:office:word" xmlns:w="http://schemas.openxmlformats.org/wordprocessingml/2006/main" xmlns:w14="http://schemas.microsoft.com/office/word/2010/wordml" xmlns:w15="http://schemas.microsoft.com/office/word/2012/wordml" xmlns:w16cex="http://schemas.microsoft.com/office/word/2018/wordml/cex" xmlns:w16cid="http://schemas.microsoft.com/office/word/2016/wordml/cid" xmlns:w16="http://schemas.microsoft.com/office/word/2018/wordml" xmlns:w16sdtdh="http://schemas.microsoft.com/office/word/2020/wordml/sdtdatahash" xmlns:w16se="http://schemas.microsoft.com/office/word/2015/wordml/symex" xmlns:wpg="http://schemas.microsoft.com/office/word/2010/wordprocessingGroup" xmlns:wpi="http://schemas.microsoft.com/office/word/2010/wordprocessingInk" xmlns:wne="http://schemas.microsoft.com/office/word/2006/wordml" xmlns:wps="http://schemas.microsoft.com/office/word/2010/wordprocessingShape" mc:Ignorable="w14 w15 w16se w16cid w16 w16cex w16sdtdh wp14">
+<w:numbering xmlns:wpc="http://schemas.microsoft.com/office/word/2010/wordprocessingCanvas" xmlns:cx="http://schemas.microsoft.com/office/drawing/2014/chartex" xmlns:cx1="http://schemas.microsoft.com/office/drawing/2015/9/8/chartex" xmlns:cx2="http://schemas.microsoft.com/office/drawing/2015/10/21/chartex" xmlns:cx3="http://schemas.microsoft.com/office/drawing/2016/5/9/chartex" xmlns:cx4="http://schemas.microsoft.com/office/drawing/2016/5/10/chartex" xmlns:cx5="http://schemas.microsoft.com/office/drawing/2016/5/11/chartex" xmlns:cx6="http://schemas.microsoft.com/office/drawing/2016/5/12/chartex" xmlns:cx7="http://schemas.microsoft.com/office/drawing/2016/5/13/chartex" xmlns:cx8="http://schemas.microsoft.com/office/drawing/2016/5/14/chartex" xmlns:mc="http://schemas.openxmlformats.org/markup-compatibility/2006" xmlns:aink="http://schemas.microsoft.com/office/drawing/2016/ink" xmlns:am3d="http://schemas.microsoft.com/office/drawing/2017/model3d" xmlns:o="urn:schemas-microsoft-com:office:office" xmlns:oel="http://schemas.microsoft.com/office/2019/extlst" xmlns:r="http://schemas.openxmlformats.org/officeDocument/2006/relationships" xmlns:m="http://schemas.openxmlformats.org/officeDocument/2006/math" xmlns:v="urn:schemas-microsoft-com:vml" xmlns:wp14="http://schemas.microsoft.com/office/word/2010/wordprocessingDrawing" xmlns:wp="http://schemas.openxmlformats.org/drawingml/2006/wordprocessingDrawing" xmlns:w10="urn:schemas-microsoft-com:office:word" xmlns:w="http://schemas.openxmlformats.org/wordprocessingml/2006/main" xmlns:w14="http://schemas.microsoft.com/office/word/2010/wordml" xmlns:w15="http://schemas.microsoft.com/office/word/2012/wordml" xmlns:w16cex="http://schemas.microsoft.com/office/word/2018/wordml/cex" xmlns:w16cid="http://schemas.microsoft.com/office/word/2016/wordml/cid" xmlns:w16="http://schemas.microsoft.com/office/word/2018/wordml" xmlns:w16sdtdh="http://schemas.microsoft.com/office/word/2020/wordml/sdtdatahash" xmlns:w16se="http://schemas.microsoft.com/office/word/2015/wordml/symex" xmlns:wpg="http://schemas.microsoft.com/office/word/2010/wordprocessingGroup" xmlns:wpi="http://schemas.microsoft.com/office/word/2010/wordprocessingInk" xmlns:wne="http://schemas.microsoft.com/office/word/2006/wordml" xmlns:wps="http://schemas.microsoft.com/office/word/2010/wordprocessingShape" mc:Ignorable="w14 w15 w16se w16cid w16 w16cex w16sdtdh wp14">
   <w:abstractNum w:abstractNumId="0" w15:restartNumberingAfterBreak="0">
     <w:nsid w:val="10636933"/>
     <w:multiLevelType w:val="hybridMultilevel"/>
@@ -3145,16 +3107,16 @@
       </w:pPr>
     </w:lvl>
   </w:abstractNum>
-  <w:num w:numId="1">
+  <w:num w:numId="1" w16cid:durableId="248927748">
     <w:abstractNumId w:val="2"/>
   </w:num>
-  <w:num w:numId="2">
+  <w:num w:numId="2" w16cid:durableId="1748452023">
     <w:abstractNumId w:val="0"/>
   </w:num>
-  <w:num w:numId="3">
+  <w:num w:numId="3" w16cid:durableId="186679115">
     <w:abstractNumId w:val="3"/>
   </w:num>
-  <w:num w:numId="4">
+  <w:num w:numId="4" w16cid:durableId="1998990532">
     <w:abstractNumId w:val="1"/>
   </w:num>
 </w:numbering>

</xml_diff>